<commit_message>
built in vs external module code added
</commit_message>
<xml_diff>
--- a/Notes/1. Python Roadmap.docx
+++ b/Notes/1. Python Roadmap.docx
@@ -1248,6 +1248,13 @@
           <w:szCs w:val="32"/>
         </w:rPr>
         <w:t>-- Local vs global</w:t>
+      </w:r>
+      <w:r>
+        <w:rPr>
+          <w:sz w:val="32"/>
+          <w:szCs w:val="32"/>
+        </w:rPr>
+        <w:t xml:space="preserve"> variables</w:t>
       </w:r>
     </w:p>
     <w:p>

</xml_diff>

<commit_message>
loop control statements added
</commit_message>
<xml_diff>
--- a/Notes/1. Python Roadmap.docx
+++ b/Notes/1. Python Roadmap.docx
@@ -821,7 +821,42 @@
           <w:sz w:val="32"/>
           <w:szCs w:val="32"/>
         </w:rPr>
-        <w:t>-- Break and continue</w:t>
+        <w:t xml:space="preserve">-- </w:t>
+      </w:r>
+      <w:r>
+        <w:rPr>
+          <w:sz w:val="32"/>
+          <w:szCs w:val="32"/>
+        </w:rPr>
+        <w:t xml:space="preserve">Loop Control Statements – </w:t>
+      </w:r>
+      <w:r>
+        <w:rPr>
+          <w:sz w:val="32"/>
+          <w:szCs w:val="32"/>
+        </w:rPr>
+        <w:t>Break</w:t>
+      </w:r>
+      <w:r>
+        <w:rPr>
+          <w:sz w:val="32"/>
+          <w:szCs w:val="32"/>
+        </w:rPr>
+        <w:t xml:space="preserve">, </w:t>
+      </w:r>
+      <w:r>
+        <w:rPr>
+          <w:sz w:val="32"/>
+          <w:szCs w:val="32"/>
+        </w:rPr>
+        <w:t>continue</w:t>
+      </w:r>
+      <w:r>
+        <w:rPr>
+          <w:sz w:val="32"/>
+          <w:szCs w:val="32"/>
+        </w:rPr>
+        <w:t>, pass</w:t>
       </w:r>
     </w:p>
     <w:p>

</xml_diff>

<commit_message>
intro to tuple added
</commit_message>
<xml_diff>
--- a/Notes/1. Python Roadmap.docx
+++ b/Notes/1. Python Roadmap.docx
@@ -923,7 +923,21 @@
           <w:sz w:val="32"/>
           <w:szCs w:val="32"/>
         </w:rPr>
-        <w:t>-- Tuples</w:t>
+        <w:t xml:space="preserve">-- </w:t>
+      </w:r>
+      <w:r>
+        <w:rPr>
+          <w:sz w:val="32"/>
+          <w:szCs w:val="32"/>
+        </w:rPr>
+        <w:t xml:space="preserve">Intro To </w:t>
+      </w:r>
+      <w:r>
+        <w:rPr>
+          <w:sz w:val="32"/>
+          <w:szCs w:val="32"/>
+        </w:rPr>
+        <w:t>Tuples</w:t>
       </w:r>
     </w:p>
     <w:p>
@@ -1326,7 +1340,23 @@
           <w:sz w:val="32"/>
           <w:szCs w:val="32"/>
         </w:rPr>
-        <w:t>read(), readlines() etc</w:t>
+        <w:t xml:space="preserve">read(), </w:t>
+      </w:r>
+      <w:proofErr w:type="spellStart"/>
+      <w:r>
+        <w:rPr>
+          <w:sz w:val="32"/>
+          <w:szCs w:val="32"/>
+        </w:rPr>
+        <w:t>readlines</w:t>
+      </w:r>
+      <w:proofErr w:type="spellEnd"/>
+      <w:r>
+        <w:rPr>
+          <w:sz w:val="32"/>
+          <w:szCs w:val="32"/>
+        </w:rPr>
+        <w:t>() etc</w:t>
       </w:r>
     </w:p>
     <w:p>
@@ -1619,7 +1649,39 @@
           <w:sz w:val="32"/>
           <w:szCs w:val="32"/>
         </w:rPr>
-        <w:t>-- dir, dict and __help__</w:t>
+        <w:t xml:space="preserve">-- </w:t>
+      </w:r>
+      <w:proofErr w:type="spellStart"/>
+      <w:r>
+        <w:rPr>
+          <w:sz w:val="32"/>
+          <w:szCs w:val="32"/>
+        </w:rPr>
+        <w:t>dir</w:t>
+      </w:r>
+      <w:proofErr w:type="spellEnd"/>
+      <w:r>
+        <w:rPr>
+          <w:sz w:val="32"/>
+          <w:szCs w:val="32"/>
+        </w:rPr>
+        <w:t xml:space="preserve">, </w:t>
+      </w:r>
+      <w:proofErr w:type="spellStart"/>
+      <w:r>
+        <w:rPr>
+          <w:sz w:val="32"/>
+          <w:szCs w:val="32"/>
+        </w:rPr>
+        <w:t>dict</w:t>
+      </w:r>
+      <w:proofErr w:type="spellEnd"/>
+      <w:r>
+        <w:rPr>
+          <w:sz w:val="32"/>
+          <w:szCs w:val="32"/>
+        </w:rPr>
+        <w:t xml:space="preserve"> and __help__</w:t>
       </w:r>
     </w:p>
     <w:p>
@@ -1649,7 +1711,23 @@
           <w:sz w:val="32"/>
           <w:szCs w:val="32"/>
         </w:rPr>
-        <w:t>-- Magic/dunder methods</w:t>
+        <w:t>-- Magic/</w:t>
+      </w:r>
+      <w:proofErr w:type="spellStart"/>
+      <w:r>
+        <w:rPr>
+          <w:sz w:val="32"/>
+          <w:szCs w:val="32"/>
+        </w:rPr>
+        <w:t>dunder</w:t>
+      </w:r>
+      <w:proofErr w:type="spellEnd"/>
+      <w:r>
+        <w:rPr>
+          <w:sz w:val="32"/>
+          <w:szCs w:val="32"/>
+        </w:rPr>
+        <w:t xml:space="preserve"> methods</w:t>
       </w:r>
     </w:p>
     <w:p>
@@ -1807,7 +1885,23 @@
           <w:sz w:val="32"/>
           <w:szCs w:val="32"/>
         </w:rPr>
-        <w:t>-- Shutil module</w:t>
+        <w:t xml:space="preserve">-- </w:t>
+      </w:r>
+      <w:proofErr w:type="spellStart"/>
+      <w:r>
+        <w:rPr>
+          <w:sz w:val="32"/>
+          <w:szCs w:val="32"/>
+        </w:rPr>
+        <w:t>Shutil</w:t>
+      </w:r>
+      <w:proofErr w:type="spellEnd"/>
+      <w:r>
+        <w:rPr>
+          <w:sz w:val="32"/>
+          <w:szCs w:val="32"/>
+        </w:rPr>
+        <w:t xml:space="preserve"> module</w:t>
       </w:r>
     </w:p>
     <w:p>
@@ -1927,38 +2021,72 @@
           <w:sz w:val="32"/>
           <w:szCs w:val="32"/>
         </w:rPr>
-        <w:t>-- AsyncIO</w:t>
-      </w:r>
-    </w:p>
-    <w:p>
-      <w:pPr>
-        <w:rPr>
-          <w:sz w:val="32"/>
-          <w:szCs w:val="32"/>
-        </w:rPr>
-      </w:pPr>
-      <w:r>
-        <w:rPr>
-          <w:sz w:val="32"/>
-          <w:szCs w:val="32"/>
-        </w:rPr>
-        <w:t xml:space="preserve">-- Multi threading </w:t>
-      </w:r>
-    </w:p>
-    <w:p>
-      <w:pPr>
-        <w:rPr>
-          <w:sz w:val="32"/>
-          <w:szCs w:val="32"/>
-        </w:rPr>
-      </w:pPr>
-      <w:r>
-        <w:rPr>
-          <w:sz w:val="32"/>
-          <w:szCs w:val="32"/>
-        </w:rPr>
-        <w:t>-- Multi processing</w:t>
-      </w:r>
+        <w:t xml:space="preserve">-- </w:t>
+      </w:r>
+      <w:proofErr w:type="spellStart"/>
+      <w:r>
+        <w:rPr>
+          <w:sz w:val="32"/>
+          <w:szCs w:val="32"/>
+        </w:rPr>
+        <w:t>AsyncIO</w:t>
+      </w:r>
+      <w:proofErr w:type="spellEnd"/>
+    </w:p>
+    <w:p>
+      <w:pPr>
+        <w:rPr>
+          <w:sz w:val="32"/>
+          <w:szCs w:val="32"/>
+        </w:rPr>
+      </w:pPr>
+      <w:r>
+        <w:rPr>
+          <w:sz w:val="32"/>
+          <w:szCs w:val="32"/>
+        </w:rPr>
+        <w:t xml:space="preserve">-- </w:t>
+      </w:r>
+      <w:proofErr w:type="spellStart"/>
+      <w:r>
+        <w:rPr>
+          <w:sz w:val="32"/>
+          <w:szCs w:val="32"/>
+        </w:rPr>
+        <w:t>Multi threading</w:t>
+      </w:r>
+      <w:proofErr w:type="spellEnd"/>
+      <w:r>
+        <w:rPr>
+          <w:sz w:val="32"/>
+          <w:szCs w:val="32"/>
+        </w:rPr>
+        <w:t xml:space="preserve"> </w:t>
+      </w:r>
+    </w:p>
+    <w:p>
+      <w:pPr>
+        <w:rPr>
+          <w:sz w:val="32"/>
+          <w:szCs w:val="32"/>
+        </w:rPr>
+      </w:pPr>
+      <w:r>
+        <w:rPr>
+          <w:sz w:val="32"/>
+          <w:szCs w:val="32"/>
+        </w:rPr>
+        <w:t xml:space="preserve">-- </w:t>
+      </w:r>
+      <w:proofErr w:type="spellStart"/>
+      <w:r>
+        <w:rPr>
+          <w:sz w:val="32"/>
+          <w:szCs w:val="32"/>
+        </w:rPr>
+        <w:t>Multi processing</w:t>
+      </w:r>
+      <w:proofErr w:type="spellEnd"/>
     </w:p>
     <w:p>
       <w:pPr>

</xml_diff>